<commit_message>
added implementation of mobile app and api server
</commit_message>
<xml_diff>
--- a/Documentatie/Onderzoek/Onderzoek frameworks.docx
+++ b/Documentatie/Onderzoek/Onderzoek frameworks.docx
@@ -125,10 +125,7 @@
     </w:p>
     <w:p>
       <w:r>
-        <w:t xml:space="preserve">Ten eerste is het mogelijk </w:t>
-      </w:r>
-      <w:r>
-        <w:t xml:space="preserve">om </w:t>
+        <w:t xml:space="preserve">Ten eerste is het mogelijk om </w:t>
       </w:r>
       <w:r>
         <w:t xml:space="preserve">“Native” applicaties te ontwikkelen. Hiermee worden de applicaties bedoeld die zijn ontwikkeld met de software die de makers van de twee besturingssystemen hebben meegeleverd voor de ontwikkeling van de applicaties.  </w:t>
@@ -761,13 +758,7 @@
     </w:p>
     <w:p>
       <w:r>
-        <w:t xml:space="preserve">Hybride applicaties zijn zoals crossplatform applicaties geschreven met een code base die werkt op verschillende besturingssystemen en apparaten. Het voornaamste verschil tussen hybride en crossplatform is de opbouw van de gebruikersinterface. Waarbij de </w:t>
-      </w:r>
-      <w:r>
-        <w:t>gebruikersinterface</w:t>
-      </w:r>
-      <w:r>
-        <w:t xml:space="preserve"> van hybride apps is geschreven met web technologieën.</w:t>
+        <w:t>Hybride applicaties zijn zoals crossplatform applicaties geschreven met een code base die werkt op verschillende besturingssystemen en apparaten. Het voornaamste verschil tussen hybride en crossplatform is de opbouw van de gebruikersinterface. Waarbij de gebruikersinterface van hybride apps is geschreven met web technologieën.</w:t>
       </w:r>
     </w:p>
     <w:p>
@@ -979,13 +970,8 @@
       <w:r>
         <w:t xml:space="preserve"> web apps” zijn webapplicaties ontwikkeld om te optimaal te kunnen worden gebruikt op mobiele apparatuur. De applicatie wordt altijd geopend door een webbrowser zonder dat daarvoor installatie nodig is.  </w:t>
       </w:r>
-      <w:proofErr w:type="gramStart"/>
-      <w:r>
-        <w:t>Hierbij  worden</w:t>
-      </w:r>
-      <w:proofErr w:type="gramEnd"/>
-      <w:r>
-        <w:t xml:space="preserve"> geen afzonderlijke versies voor de verschillende besturingssystemen gebruikt. </w:t>
+      <w:r>
+        <w:t xml:space="preserve">Hierbij worden geen afzonderlijke versies voor de verschillende besturingssystemen gebruikt. </w:t>
       </w:r>
     </w:p>
     <w:p>
@@ -1142,16 +1128,17 @@
         </w:numPr>
       </w:pPr>
       <w:r>
-        <w:t xml:space="preserve">Gebruikerservaring: De gebruikerservaring is een belangrijke factor voor </w:t>
-      </w:r>
-      <w:proofErr w:type="gramStart"/>
-      <w:r>
-        <w:t xml:space="preserve">de </w:t>
+        <w:t>Gebruikerservaring: De gebruikerservaring is een belangrijke factor voor</w:t>
+      </w:r>
+      <w:r>
+        <w:t xml:space="preserve"> het</w:t>
+      </w:r>
+      <w:r>
+        <w:t xml:space="preserve"> </w:t>
       </w:r>
       <w:r>
         <w:t>succes</w:t>
       </w:r>
-      <w:proofErr w:type="gramEnd"/>
       <w:r>
         <w:t xml:space="preserve"> van een applicatie. </w:t>
       </w:r>

</xml_diff>

<commit_message>
iteratierapport 3 and all the changes so far
</commit_message>
<xml_diff>
--- a/Documentatie/Onderzoek/Onderzoek frameworks.docx
+++ b/Documentatie/Onderzoek/Onderzoek frameworks.docx
@@ -28,704 +28,386 @@
     </w:p>
     <w:p>
       <w:pPr>
-        <w:pStyle w:val="Kop1"/>
         <w:rPr>
           <w:b/>
           <w:bCs/>
         </w:rPr>
       </w:pPr>
       <w:r>
+        <w:t xml:space="preserve">Voor het bepalen van een geschikt raamwerk is het belangrijk alle aspecten en eisen mee te nemen in de bepaling hiervan. Hiervoor is eerst een lijst gemaakt met de beschikbare mogelijkheden waarmee een mobiele applicatie kan worden ontwikkeld. Vervolgens moet worden gekeken naar de sterkte en zwaktes van de verschillende raamwerken. Hierna kunnen dan ook aspecten als </w:t>
+      </w:r>
+      <w:proofErr w:type="spellStart"/>
+      <w:r>
+        <w:t>tooling</w:t>
+      </w:r>
+      <w:proofErr w:type="spellEnd"/>
+      <w:r>
+        <w:t xml:space="preserve"> en de ontwikkelomgeving voor ontwikkelaars. Immers staat de ontwikkelervaring van ieder raamwerk haaks aan het vinden van ontwikkelaars die daadwerkelijk ermee aan de slag willen gaan. </w:t>
+      </w:r>
+    </w:p>
+    <w:p>
+      <w:pPr>
+        <w:pStyle w:val="Kop1"/>
         <w:rPr>
           <w:b/>
           <w:bCs/>
         </w:rPr>
-        <w:t>Raamwerken</w:t>
-      </w:r>
-    </w:p>
-    <w:p/>
-    <w:p>
-      <w:r>
-        <w:t>Mobiele ontwikkeling is tegenwoordig vaak onmisbaar bij het aantrekken van gebruikers of bij het implementeren van de nieuwste functionaliteiten of mogelijkheden. Onder mobiele ontwikkeling wordt vaak aan mobiele telefoons gedacht, echter gaat mobiele ontwikkeling verder dan mobiele telefoons. Hierbij kunnen ook</w:t>
-      </w:r>
-      <w:r>
-        <w:t xml:space="preserve"> bijvoorbeeld</w:t>
-      </w:r>
-      <w:r>
-        <w:t xml:space="preserve"> smartwatches, smart </w:t>
-      </w:r>
-      <w:proofErr w:type="gramStart"/>
-      <w:r>
-        <w:t>armbanden</w:t>
-      </w:r>
-      <w:r>
-        <w:t>,  tablets</w:t>
-      </w:r>
-      <w:proofErr w:type="gramEnd"/>
-      <w:r>
-        <w:t xml:space="preserve"> en </w:t>
-      </w:r>
-      <w:proofErr w:type="spellStart"/>
-      <w:r>
-        <w:t>convertables</w:t>
-      </w:r>
-      <w:proofErr w:type="spellEnd"/>
-      <w:r>
-        <w:t xml:space="preserve"> vallen. </w:t>
-      </w:r>
-      <w:r>
-        <w:t>De scope van dit onderzoek zal zich beperken tot mobiele telefoons en tablets die draaien op de twee grootste besturingssystemen Android en iOS.</w:t>
-      </w:r>
-    </w:p>
-    <w:p>
-      <w:r>
-        <w:t xml:space="preserve">Voor het ontwikkelen van mobiele applicaties zijn er verschillende raamwerken of technologieën beschikbaar. </w:t>
-      </w:r>
-    </w:p>
-    <w:p>
-      <w:r>
-        <w:t xml:space="preserve">Ieder van deze technologieën geeft zijn voor en nadelen. Voor het bepalen van het raamwerk of technologie zijn de mogelijkheden </w:t>
-      </w:r>
-      <w:r>
-        <w:t>onder</w:t>
-      </w:r>
-      <w:r>
-        <w:t xml:space="preserve">verdeeld in 4 categorieën. </w:t>
-      </w:r>
-    </w:p>
-    <w:p/>
-    <w:p>
-      <w:pPr>
-        <w:pStyle w:val="Kop3"/>
+      </w:pPr>
+      <w:r>
         <w:rPr>
           <w:b/>
           <w:bCs/>
         </w:rPr>
-      </w:pPr>
+        <w:t>Raamwerken</w:t>
+      </w:r>
       <w:r>
         <w:rPr>
           <w:b/>
           <w:bCs/>
         </w:rPr>
-        <w:t xml:space="preserve">Native app </w:t>
-      </w:r>
-      <w:r>
+        <w:t xml:space="preserve"> overzicht </w:t>
+      </w:r>
+    </w:p>
+    <w:p/>
+    <w:p>
+      <w:r>
+        <w:t>Mobiele ontwikkeling is tegenwoordig vaak onmisbaar bij het aantrekken van gebruikers of bij het implementeren van de nieuwste functionaliteiten of mogelijkheden. Onder mobiele ontwikkeling wordt vaak aan mobiele telefoons gedacht, echter gaat mobiele ontwikkeling verder dan mobiele telefoons. Hierbij kunnen ook</w:t>
+      </w:r>
+      <w:r>
+        <w:t xml:space="preserve"> bijvoorbeeld</w:t>
+      </w:r>
+      <w:r>
+        <w:t xml:space="preserve"> smartwatches, smart </w:t>
+      </w:r>
+      <w:r>
+        <w:t>armbanden</w:t>
+      </w:r>
+      <w:r>
+        <w:t>, tablets</w:t>
+      </w:r>
+      <w:r>
+        <w:t>,</w:t>
+      </w:r>
+      <w:r>
+        <w:t xml:space="preserve"> </w:t>
+      </w:r>
+      <w:proofErr w:type="spellStart"/>
+      <w:r>
+        <w:t>convertables</w:t>
+      </w:r>
+      <w:proofErr w:type="spellEnd"/>
+      <w:r>
+        <w:t xml:space="preserve"> </w:t>
+      </w:r>
+      <w:r>
+        <w:t xml:space="preserve">en vouwschermen onder </w:t>
+      </w:r>
+      <w:r>
+        <w:t xml:space="preserve">vallen. </w:t>
+      </w:r>
+      <w:r>
+        <w:t>De scope van dit onderzoek zal zich beperken tot mobiele telefoons die draaien op de twee grootste besturingssystemen Android en iOS.</w:t>
+      </w:r>
+      <w:r>
+        <w:t xml:space="preserve"> </w:t>
+      </w:r>
+    </w:p>
+    <w:p>
+      <w:r>
+        <w:t xml:space="preserve">Voor het ontwikkelen van mobiele applicaties zijn er verschillende raamwerken of technologieën beschikbaar. </w:t>
+      </w:r>
+    </w:p>
+    <w:p>
+      <w:r>
+        <w:t xml:space="preserve">Ieder van deze technologieën geeft zijn voor en nadelen. Voor het bepalen van het raamwerk of technologie zijn de mogelijkheden </w:t>
+      </w:r>
+      <w:r>
+        <w:t>onder</w:t>
+      </w:r>
+      <w:r>
+        <w:t xml:space="preserve">verdeeld in 4 categorieën. </w:t>
+      </w:r>
+    </w:p>
+    <w:p/>
+    <w:p>
+      <w:pPr>
+        <w:pStyle w:val="Kop3"/>
         <w:rPr>
           <w:b/>
           <w:bCs/>
         </w:rPr>
-        <w:t>ontwikkeling</w:t>
-      </w:r>
+      </w:pPr>
       <w:r>
         <w:rPr>
           <w:b/>
           <w:bCs/>
         </w:rPr>
-        <w:t xml:space="preserve"> </w:t>
-      </w:r>
-    </w:p>
-    <w:p>
-      <w:r>
-        <w:t xml:space="preserve">Ten eerste is het mogelijk om </w:t>
-      </w:r>
-      <w:r>
-        <w:t xml:space="preserve">“Native” applicaties te ontwikkelen. Hiermee worden de applicaties bedoeld die zijn ontwikkeld met de software die de makers van de twee besturingssystemen hebben meegeleverd voor de ontwikkeling van de applicaties.  </w:t>
-      </w:r>
-    </w:p>
-    <w:p/>
-    <w:p>
-      <w:r>
-        <w:t xml:space="preserve">Voordelen: </w:t>
-      </w:r>
-    </w:p>
-    <w:p>
-      <w:pPr>
-        <w:pStyle w:val="Lijstalinea"/>
-        <w:numPr>
-          <w:ilvl w:val="0"/>
-          <w:numId w:val="2"/>
-        </w:numPr>
-      </w:pPr>
-      <w:r>
-        <w:t>Native applicaties zijn geoptimaliseerd en bieden een beter prestatie en gebruiker</w:t>
-      </w:r>
-      <w:r>
-        <w:t>s</w:t>
-      </w:r>
-      <w:r>
-        <w:t>ervaring</w:t>
-      </w:r>
-    </w:p>
-    <w:p>
-      <w:pPr>
-        <w:pStyle w:val="Lijstalinea"/>
-        <w:numPr>
-          <w:ilvl w:val="0"/>
-          <w:numId w:val="2"/>
-        </w:numPr>
-      </w:pPr>
-      <w:r>
-        <w:t xml:space="preserve">Kunnen gebruik maken van alle native </w:t>
-      </w:r>
-      <w:proofErr w:type="spellStart"/>
-      <w:r>
-        <w:t>API’s</w:t>
-      </w:r>
-      <w:proofErr w:type="spellEnd"/>
-      <w:r>
-        <w:t xml:space="preserve"> en functies van het besturingssysteem</w:t>
-      </w:r>
-    </w:p>
-    <w:p>
-      <w:pPr>
-        <w:pStyle w:val="Lijstalinea"/>
-        <w:numPr>
-          <w:ilvl w:val="0"/>
-          <w:numId w:val="2"/>
-        </w:numPr>
-      </w:pPr>
-      <w:r>
-        <w:t>G</w:t>
-      </w:r>
-      <w:r>
-        <w:t xml:space="preserve">een dataverbinding nodig </w:t>
-      </w:r>
-    </w:p>
-    <w:p>
-      <w:r>
-        <w:t>Nadelen:</w:t>
-      </w:r>
-    </w:p>
-    <w:p>
-      <w:pPr>
-        <w:pStyle w:val="Lijstalinea"/>
-        <w:numPr>
-          <w:ilvl w:val="0"/>
-          <w:numId w:val="2"/>
-        </w:numPr>
-      </w:pPr>
-      <w:r>
-        <w:t xml:space="preserve">Het ontwikkelen vergt expertise van verschillende programmeertalen en ontwikkelomgevingen om voor beide platformen te ontwikkelen. </w:t>
-      </w:r>
-    </w:p>
-    <w:p>
-      <w:pPr>
-        <w:pStyle w:val="Lijstalinea"/>
-        <w:numPr>
-          <w:ilvl w:val="0"/>
-          <w:numId w:val="2"/>
-        </w:numPr>
-      </w:pPr>
-      <w:r>
-        <w:t xml:space="preserve">Onderhouden van meerdere codebases is complex en tijdrovend. </w:t>
-      </w:r>
-    </w:p>
-    <w:p/>
-    <w:p>
-      <w:r>
-        <w:t xml:space="preserve">Applicaties die native ontwikkeld zijn: </w:t>
-      </w:r>
-    </w:p>
-    <w:p>
-      <w:pPr>
-        <w:pStyle w:val="Lijstalinea"/>
-        <w:numPr>
-          <w:ilvl w:val="0"/>
-          <w:numId w:val="2"/>
-        </w:numPr>
-      </w:pPr>
-      <w:r>
-        <w:t xml:space="preserve">Whatsapp </w:t>
-      </w:r>
-    </w:p>
-    <w:p>
-      <w:pPr>
-        <w:pStyle w:val="Lijstalinea"/>
-        <w:numPr>
-          <w:ilvl w:val="0"/>
-          <w:numId w:val="2"/>
-        </w:numPr>
-      </w:pPr>
-      <w:proofErr w:type="spellStart"/>
-      <w:r>
-        <w:t>Spotify</w:t>
-      </w:r>
-      <w:proofErr w:type="spellEnd"/>
-    </w:p>
-    <w:p>
-      <w:pPr>
-        <w:pStyle w:val="Lijstalinea"/>
-        <w:numPr>
-          <w:ilvl w:val="0"/>
-          <w:numId w:val="2"/>
-        </w:numPr>
-      </w:pPr>
-      <w:proofErr w:type="spellStart"/>
-      <w:r>
-        <w:t>Pokemon</w:t>
-      </w:r>
-      <w:proofErr w:type="spellEnd"/>
-      <w:r>
-        <w:t xml:space="preserve"> Go</w:t>
-      </w:r>
-    </w:p>
-    <w:p>
-      <w:pPr>
-        <w:pStyle w:val="Lijstalinea"/>
-        <w:numPr>
-          <w:ilvl w:val="0"/>
-          <w:numId w:val="2"/>
-        </w:numPr>
-      </w:pPr>
-      <w:proofErr w:type="spellStart"/>
-      <w:r>
-        <w:t>Waze</w:t>
-      </w:r>
-      <w:proofErr w:type="spellEnd"/>
-    </w:p>
-    <w:p>
-      <w:pPr>
-        <w:pStyle w:val="Lijstalinea"/>
-      </w:pPr>
-    </w:p>
-    <w:p>
-      <w:pPr>
-        <w:pStyle w:val="Lijstalinea"/>
-      </w:pPr>
-    </w:p>
-    <w:p>
-      <w:pPr>
-        <w:pStyle w:val="Kop3"/>
+        <w:t xml:space="preserve">Native app </w:t>
+      </w:r>
+      <w:r>
         <w:rPr>
           <w:b/>
           <w:bCs/>
         </w:rPr>
-      </w:pPr>
+        <w:t>ontwikkeling</w:t>
+      </w:r>
       <w:r>
         <w:rPr>
           <w:b/>
           <w:bCs/>
         </w:rPr>
-        <w:t xml:space="preserve">Cross platform native applicaties  </w:t>
-      </w:r>
-    </w:p>
-    <w:p>
-      <w:r>
-        <w:t xml:space="preserve">Cross platform applicaties zijn ontworpen </w:t>
-      </w:r>
-      <w:r>
-        <w:t xml:space="preserve">om op verschillende </w:t>
-      </w:r>
-      <w:r>
-        <w:t>besturings</w:t>
-      </w:r>
-      <w:r>
-        <w:t xml:space="preserve">systemen </w:t>
-      </w:r>
-      <w:r>
-        <w:t xml:space="preserve">en apparaten </w:t>
-      </w:r>
-      <w:r>
-        <w:t>te werken</w:t>
-      </w:r>
-      <w:r>
-        <w:t xml:space="preserve"> met een enkele codebase. </w:t>
-      </w:r>
-      <w:r>
-        <w:t xml:space="preserve">Verder worden native elementen gebruikt om de user interface op te bouwen en om een zoveel mogelijke native ervaring te geven. </w:t>
+        <w:t xml:space="preserve"> </w:t>
+      </w:r>
+    </w:p>
+    <w:p>
+      <w:r>
+        <w:t xml:space="preserve">Ten eerste is het mogelijk om </w:t>
+      </w:r>
+      <w:r>
+        <w:t>“Native” applicaties te ontwikkelen. Hiermee worden de applicaties bedoeld die zijn ontwikkeld met de software die de makers van de twee besturingssystemen hebben meegeleverd voor de ontwikkeling van de applicaties</w:t>
+      </w:r>
+      <w:sdt>
+        <w:sdtPr>
+          <w:id w:val="1720169463"/>
+          <w:citation/>
+        </w:sdtPr>
+        <w:sdtContent>
+          <w:r>
+            <w:fldChar w:fldCharType="begin"/>
+          </w:r>
+          <w:r>
+            <w:instrText xml:space="preserve"> CITATION Mic \l 1043 </w:instrText>
+          </w:r>
+          <w:r>
+            <w:fldChar w:fldCharType="separate"/>
+          </w:r>
+          <w:r>
+            <w:rPr>
+              <w:noProof/>
+            </w:rPr>
+            <w:t xml:space="preserve"> (Microsoft, sd)</w:t>
+          </w:r>
+          <w:r>
+            <w:fldChar w:fldCharType="end"/>
+          </w:r>
+        </w:sdtContent>
+      </w:sdt>
+      <w:r>
+        <w:t xml:space="preserve">.  </w:t>
       </w:r>
     </w:p>
     <w:p/>
     <w:p>
-      <w:r>
-        <w:t xml:space="preserve"> Voordelen: </w:t>
-      </w:r>
-    </w:p>
-    <w:p>
-      <w:pPr>
-        <w:pStyle w:val="Lijstalinea"/>
-        <w:numPr>
-          <w:ilvl w:val="0"/>
-          <w:numId w:val="2"/>
-        </w:numPr>
-      </w:pPr>
-      <w:r>
-        <w:t xml:space="preserve">Cross-platform applicaties kunnen worden ontwikkeld met een enkele codebase. </w:t>
-      </w:r>
-    </w:p>
-    <w:p>
-      <w:pPr>
-        <w:pStyle w:val="Lijstalinea"/>
-        <w:numPr>
-          <w:ilvl w:val="0"/>
-          <w:numId w:val="2"/>
-        </w:numPr>
-      </w:pPr>
-      <w:r>
-        <w:t xml:space="preserve">Kunnen op verschillende platforms worden ingezet. </w:t>
-      </w:r>
-    </w:p>
-    <w:p>
-      <w:r>
-        <w:t xml:space="preserve">Nadelen: </w:t>
-      </w:r>
-    </w:p>
-    <w:p>
-      <w:pPr>
-        <w:pStyle w:val="Lijstalinea"/>
-        <w:numPr>
-          <w:ilvl w:val="0"/>
-          <w:numId w:val="2"/>
-        </w:numPr>
-      </w:pPr>
-      <w:r>
-        <w:t>Prestatie van cross-platform apps komt niet overeen met die van native applicaties.</w:t>
-      </w:r>
-      <w:r>
-        <w:t xml:space="preserve"> </w:t>
+      <w:pPr>
+        <w:rPr>
+          <w:u w:val="single"/>
+        </w:rPr>
+      </w:pPr>
+      <w:r>
+        <w:rPr>
+          <w:u w:val="single"/>
+        </w:rPr>
+        <w:t xml:space="preserve">Voordelen: </w:t>
+      </w:r>
+    </w:p>
+    <w:p>
+      <w:pPr>
+        <w:pStyle w:val="Lijstalinea"/>
+        <w:numPr>
+          <w:ilvl w:val="0"/>
+          <w:numId w:val="2"/>
+        </w:numPr>
+      </w:pPr>
+      <w:r>
+        <w:t>Native applicaties zijn geoptimaliseerd en bieden een beter prestatie en gebruiker</w:t>
+      </w:r>
+      <w:r>
+        <w:t>s</w:t>
+      </w:r>
+      <w:r>
+        <w:t>ervaring</w:t>
+      </w:r>
+      <w:sdt>
+        <w:sdtPr>
+          <w:id w:val="54821430"/>
+          <w:citation/>
+        </w:sdtPr>
+        <w:sdtContent>
+          <w:r>
+            <w:fldChar w:fldCharType="begin"/>
+          </w:r>
+          <w:r>
+            <w:instrText xml:space="preserve"> CITATION Jac \l 1043 </w:instrText>
+          </w:r>
+          <w:r>
+            <w:fldChar w:fldCharType="separate"/>
+          </w:r>
+          <w:r>
+            <w:rPr>
+              <w:noProof/>
+            </w:rPr>
+            <w:t xml:space="preserve"> (Schmitt, sd)</w:t>
+          </w:r>
+          <w:r>
+            <w:fldChar w:fldCharType="end"/>
+          </w:r>
+        </w:sdtContent>
+      </w:sdt>
+    </w:p>
+    <w:p>
+      <w:pPr>
+        <w:pStyle w:val="Lijstalinea"/>
+        <w:numPr>
+          <w:ilvl w:val="0"/>
+          <w:numId w:val="2"/>
+        </w:numPr>
+      </w:pPr>
+      <w:r>
+        <w:t xml:space="preserve">Kunnen gebruik maken van alle native </w:t>
+      </w:r>
+      <w:proofErr w:type="spellStart"/>
+      <w:r>
+        <w:t>API’s</w:t>
+      </w:r>
+      <w:proofErr w:type="spellEnd"/>
+      <w:r>
+        <w:t xml:space="preserve"> en functies van het besturingssysteem</w:t>
+      </w:r>
+    </w:p>
+    <w:p>
+      <w:pPr>
+        <w:pStyle w:val="Lijstalinea"/>
+        <w:numPr>
+          <w:ilvl w:val="0"/>
+          <w:numId w:val="2"/>
+        </w:numPr>
+      </w:pPr>
+      <w:r>
+        <w:t>G</w:t>
+      </w:r>
+      <w:r>
+        <w:t xml:space="preserve">een dataverbinding nodig </w:t>
+      </w:r>
+    </w:p>
+    <w:p>
+      <w:pPr>
+        <w:rPr>
+          <w:u w:val="single"/>
+        </w:rPr>
+      </w:pPr>
+      <w:r>
+        <w:rPr>
+          <w:u w:val="single"/>
+        </w:rPr>
+        <w:t>Nadelen:</w:t>
+      </w:r>
+    </w:p>
+    <w:p>
+      <w:pPr>
+        <w:pStyle w:val="Lijstalinea"/>
+        <w:numPr>
+          <w:ilvl w:val="0"/>
+          <w:numId w:val="2"/>
+        </w:numPr>
+      </w:pPr>
+      <w:r>
+        <w:t xml:space="preserve">Het ontwikkelen vergt expertise van verschillende programmeertalen en ontwikkelomgevingen om voor beide platformen te ontwikkelen. </w:t>
+      </w:r>
+    </w:p>
+    <w:p>
+      <w:pPr>
+        <w:pStyle w:val="Lijstalinea"/>
+        <w:numPr>
+          <w:ilvl w:val="0"/>
+          <w:numId w:val="2"/>
+        </w:numPr>
+      </w:pPr>
+      <w:r>
+        <w:t xml:space="preserve">Onderhouden van meerdere codebases is complex en tijdrovend. </w:t>
       </w:r>
     </w:p>
     <w:p/>
     <w:p>
-      <w:r>
-        <w:t xml:space="preserve">Applicaties die crossplatform zijn ontwikkeld: </w:t>
-      </w:r>
-    </w:p>
-    <w:p>
-      <w:pPr>
-        <w:pStyle w:val="Lijstalinea"/>
-        <w:numPr>
-          <w:ilvl w:val="0"/>
-          <w:numId w:val="2"/>
-        </w:numPr>
-        <w:rPr>
-          <w:lang w:val="en-US"/>
-        </w:rPr>
-      </w:pPr>
-      <w:r>
-        <w:rPr>
-          <w:lang w:val="en-US"/>
-        </w:rPr>
-        <w:t>Facebook (iOS, Android)</w:t>
-      </w:r>
-      <w:r>
-        <w:rPr>
-          <w:lang w:val="en-US"/>
-        </w:rPr>
-        <w:t xml:space="preserve"> - R</w:t>
-      </w:r>
-      <w:r>
-        <w:rPr>
-          <w:lang w:val="en-US"/>
-        </w:rPr>
-        <w:t xml:space="preserve">eact </w:t>
-      </w:r>
-      <w:r>
-        <w:rPr>
-          <w:lang w:val="en-US"/>
-        </w:rPr>
-        <w:t>N</w:t>
-      </w:r>
-      <w:r>
-        <w:rPr>
-          <w:lang w:val="en-US"/>
-        </w:rPr>
-        <w:t xml:space="preserve">ative </w:t>
-      </w:r>
-    </w:p>
-    <w:p>
-      <w:pPr>
-        <w:pStyle w:val="Lijstalinea"/>
-        <w:numPr>
-          <w:ilvl w:val="0"/>
-          <w:numId w:val="2"/>
-        </w:numPr>
-      </w:pPr>
-      <w:r>
-        <w:t>Microsoft Teams</w:t>
-      </w:r>
-      <w:r>
-        <w:t xml:space="preserve"> -</w:t>
-      </w:r>
-      <w:r>
-        <w:t xml:space="preserve"> </w:t>
-      </w:r>
-      <w:proofErr w:type="spellStart"/>
-      <w:r>
-        <w:t>R</w:t>
-      </w:r>
-      <w:r>
-        <w:t>eact</w:t>
-      </w:r>
-      <w:proofErr w:type="spellEnd"/>
-      <w:r>
-        <w:t xml:space="preserve"> </w:t>
-      </w:r>
-      <w:r>
-        <w:t>N</w:t>
-      </w:r>
-      <w:r>
-        <w:t xml:space="preserve">ative </w:t>
-      </w:r>
-    </w:p>
-    <w:p>
-      <w:pPr>
-        <w:pStyle w:val="Lijstalinea"/>
-        <w:numPr>
-          <w:ilvl w:val="0"/>
-          <w:numId w:val="2"/>
-        </w:numPr>
-      </w:pPr>
-      <w:r>
-        <w:t>Outlook</w:t>
-      </w:r>
-      <w:r>
-        <w:t xml:space="preserve"> - </w:t>
-      </w:r>
-      <w:proofErr w:type="spellStart"/>
-      <w:r>
-        <w:t>R</w:t>
-      </w:r>
-      <w:r>
-        <w:t>eact</w:t>
-      </w:r>
-      <w:proofErr w:type="spellEnd"/>
-      <w:r>
-        <w:t xml:space="preserve"> </w:t>
-      </w:r>
-      <w:r>
-        <w:t>N</w:t>
-      </w:r>
-      <w:r>
-        <w:t xml:space="preserve">ative </w:t>
-      </w:r>
-    </w:p>
-    <w:p>
-      <w:pPr>
-        <w:pStyle w:val="Lijstalinea"/>
-        <w:numPr>
-          <w:ilvl w:val="0"/>
-          <w:numId w:val="2"/>
-        </w:numPr>
-      </w:pPr>
-      <w:r>
-        <w:t>Tesla</w:t>
-      </w:r>
-      <w:r>
-        <w:t xml:space="preserve"> -</w:t>
-      </w:r>
-      <w:r>
-        <w:t xml:space="preserve"> </w:t>
-      </w:r>
-      <w:proofErr w:type="spellStart"/>
-      <w:r>
-        <w:t>R</w:t>
-      </w:r>
-      <w:r>
-        <w:t>eact</w:t>
-      </w:r>
-      <w:proofErr w:type="spellEnd"/>
-      <w:r>
-        <w:t xml:space="preserve"> </w:t>
-      </w:r>
-      <w:r>
-        <w:t>N</w:t>
-      </w:r>
-      <w:r>
-        <w:t xml:space="preserve">ative </w:t>
-      </w:r>
-    </w:p>
-    <w:p>
-      <w:pPr>
-        <w:pStyle w:val="Lijstalinea"/>
-        <w:numPr>
-          <w:ilvl w:val="0"/>
-          <w:numId w:val="2"/>
-        </w:numPr>
-      </w:pPr>
-      <w:r>
-        <w:t>PS app</w:t>
-      </w:r>
-      <w:r>
-        <w:t xml:space="preserve"> -</w:t>
-      </w:r>
-      <w:r>
-        <w:t xml:space="preserve"> </w:t>
-      </w:r>
-      <w:proofErr w:type="spellStart"/>
-      <w:r>
-        <w:t>R</w:t>
-      </w:r>
-      <w:r>
-        <w:t>eact</w:t>
-      </w:r>
-      <w:proofErr w:type="spellEnd"/>
-      <w:r>
-        <w:t xml:space="preserve"> </w:t>
-      </w:r>
-      <w:r>
-        <w:t>N</w:t>
-      </w:r>
-      <w:r>
-        <w:t xml:space="preserve">ative </w:t>
-      </w:r>
-    </w:p>
-    <w:p>
-      <w:pPr>
-        <w:pStyle w:val="Lijstalinea"/>
-        <w:numPr>
-          <w:ilvl w:val="0"/>
-          <w:numId w:val="2"/>
-        </w:numPr>
-      </w:pPr>
-      <w:proofErr w:type="spellStart"/>
-      <w:r>
-        <w:t>Discord</w:t>
-      </w:r>
-      <w:proofErr w:type="spellEnd"/>
-      <w:r>
-        <w:t xml:space="preserve"> </w:t>
-      </w:r>
-      <w:proofErr w:type="spellStart"/>
-      <w:r>
-        <w:t>Bloomberg</w:t>
-      </w:r>
-      <w:proofErr w:type="spellEnd"/>
-      <w:r>
-        <w:t xml:space="preserve"> -</w:t>
-      </w:r>
-      <w:r>
-        <w:t xml:space="preserve"> </w:t>
-      </w:r>
-      <w:proofErr w:type="spellStart"/>
-      <w:r>
-        <w:t>R</w:t>
-      </w:r>
-      <w:r>
-        <w:t>eact</w:t>
-      </w:r>
-      <w:proofErr w:type="spellEnd"/>
-      <w:r>
-        <w:t xml:space="preserve"> </w:t>
-      </w:r>
-      <w:r>
-        <w:t>N</w:t>
-      </w:r>
-      <w:r>
-        <w:t xml:space="preserve">ative </w:t>
-      </w:r>
-    </w:p>
-    <w:p>
-      <w:pPr>
-        <w:pStyle w:val="Lijstalinea"/>
-        <w:numPr>
-          <w:ilvl w:val="0"/>
-          <w:numId w:val="2"/>
-        </w:numPr>
-      </w:pPr>
-      <w:r>
-        <w:t>BMW app</w:t>
-      </w:r>
-      <w:r>
-        <w:t xml:space="preserve"> -</w:t>
-      </w:r>
-      <w:r>
-        <w:t xml:space="preserve"> </w:t>
-      </w:r>
-      <w:r>
-        <w:t>F</w:t>
-      </w:r>
-      <w:r>
-        <w:t>lutter</w:t>
-      </w:r>
-    </w:p>
-    <w:p>
-      <w:pPr>
-        <w:pStyle w:val="Lijstalinea"/>
-        <w:numPr>
-          <w:ilvl w:val="0"/>
-          <w:numId w:val="2"/>
-        </w:numPr>
-      </w:pPr>
-      <w:r>
-        <w:t>Toyota app</w:t>
-      </w:r>
-      <w:r>
-        <w:t xml:space="preserve"> -</w:t>
-      </w:r>
-      <w:r>
-        <w:t xml:space="preserve"> </w:t>
-      </w:r>
-      <w:r>
-        <w:t>Fl</w:t>
-      </w:r>
-      <w:r>
-        <w:t>utter</w:t>
-      </w:r>
-    </w:p>
-    <w:p>
-      <w:pPr>
-        <w:pStyle w:val="Lijstalinea"/>
-        <w:numPr>
-          <w:ilvl w:val="0"/>
-          <w:numId w:val="2"/>
-        </w:numPr>
-      </w:pPr>
-      <w:r>
-        <w:t xml:space="preserve">Google </w:t>
-      </w:r>
-      <w:proofErr w:type="spellStart"/>
-      <w:r>
-        <w:t>pay</w:t>
-      </w:r>
-      <w:proofErr w:type="spellEnd"/>
-      <w:r>
-        <w:t xml:space="preserve"> -</w:t>
-      </w:r>
-      <w:r>
-        <w:t xml:space="preserve"> </w:t>
-      </w:r>
-      <w:r>
-        <w:t>F</w:t>
-      </w:r>
-      <w:r>
-        <w:t>lutter</w:t>
-      </w:r>
-    </w:p>
-    <w:p>
-      <w:pPr>
-        <w:pStyle w:val="Lijstalinea"/>
-        <w:numPr>
-          <w:ilvl w:val="0"/>
-          <w:numId w:val="2"/>
-        </w:numPr>
-      </w:pPr>
-      <w:proofErr w:type="spellStart"/>
-      <w:r>
-        <w:t>Nubank</w:t>
-      </w:r>
-      <w:proofErr w:type="spellEnd"/>
-      <w:r>
-        <w:t xml:space="preserve"> </w:t>
-      </w:r>
-      <w:proofErr w:type="gramStart"/>
-      <w:r>
-        <w:t xml:space="preserve">- </w:t>
-      </w:r>
-      <w:r>
-        <w:t xml:space="preserve"> </w:t>
-      </w:r>
-      <w:r>
-        <w:t>F</w:t>
-      </w:r>
-      <w:r>
-        <w:t>lutter</w:t>
-      </w:r>
-      <w:proofErr w:type="gramEnd"/>
-      <w:r>
-        <w:t xml:space="preserve"> </w:t>
-      </w:r>
-    </w:p>
-    <w:p/>
+      <w:pPr>
+        <w:rPr>
+          <w:u w:val="single"/>
+        </w:rPr>
+      </w:pPr>
+      <w:r>
+        <w:rPr>
+          <w:u w:val="single"/>
+        </w:rPr>
+        <w:t xml:space="preserve">Applicaties die native ontwikkeld zijn: </w:t>
+      </w:r>
+    </w:p>
+    <w:p>
+      <w:pPr>
+        <w:pStyle w:val="Lijstalinea"/>
+        <w:numPr>
+          <w:ilvl w:val="0"/>
+          <w:numId w:val="2"/>
+        </w:numPr>
+      </w:pPr>
+      <w:r>
+        <w:t xml:space="preserve">Whatsapp </w:t>
+      </w:r>
+    </w:p>
+    <w:p>
+      <w:pPr>
+        <w:pStyle w:val="Lijstalinea"/>
+        <w:numPr>
+          <w:ilvl w:val="0"/>
+          <w:numId w:val="2"/>
+        </w:numPr>
+      </w:pPr>
+      <w:proofErr w:type="spellStart"/>
+      <w:r>
+        <w:t>Spotify</w:t>
+      </w:r>
+      <w:proofErr w:type="spellEnd"/>
+    </w:p>
+    <w:p>
+      <w:pPr>
+        <w:pStyle w:val="Lijstalinea"/>
+        <w:numPr>
+          <w:ilvl w:val="0"/>
+          <w:numId w:val="2"/>
+        </w:numPr>
+      </w:pPr>
+      <w:proofErr w:type="spellStart"/>
+      <w:r>
+        <w:lastRenderedPageBreak/>
+        <w:t>Pokemon</w:t>
+      </w:r>
+      <w:proofErr w:type="spellEnd"/>
+      <w:r>
+        <w:t xml:space="preserve"> Go</w:t>
+      </w:r>
+    </w:p>
+    <w:p>
+      <w:pPr>
+        <w:pStyle w:val="Lijstalinea"/>
+        <w:numPr>
+          <w:ilvl w:val="0"/>
+          <w:numId w:val="2"/>
+        </w:numPr>
+      </w:pPr>
+      <w:proofErr w:type="spellStart"/>
+      <w:r>
+        <w:t>Waze</w:t>
+      </w:r>
+      <w:proofErr w:type="spellEnd"/>
+    </w:p>
+    <w:p>
+      <w:pPr>
+        <w:pStyle w:val="Lijstalinea"/>
+      </w:pPr>
+    </w:p>
+    <w:p>
+      <w:pPr>
+        <w:pStyle w:val="Lijstalinea"/>
+      </w:pPr>
+    </w:p>
     <w:p>
       <w:pPr>
         <w:pStyle w:val="Kop3"/>
@@ -739,20 +421,580 @@
           <w:b/>
           <w:bCs/>
         </w:rPr>
-        <w:t>Hybrid</w:t>
-      </w:r>
-      <w:r>
+        <w:t xml:space="preserve">Cross platform native applicaties  </w:t>
+      </w:r>
+    </w:p>
+    <w:p>
+      <w:r>
+        <w:t xml:space="preserve">Cross platform applicaties zijn ontworpen </w:t>
+      </w:r>
+      <w:r>
+        <w:t xml:space="preserve">om op verschillende </w:t>
+      </w:r>
+      <w:r>
+        <w:t>besturings</w:t>
+      </w:r>
+      <w:r>
+        <w:t xml:space="preserve">systemen </w:t>
+      </w:r>
+      <w:r>
+        <w:t xml:space="preserve">en apparaten </w:t>
+      </w:r>
+      <w:r>
+        <w:t>te werken</w:t>
+      </w:r>
+      <w:r>
+        <w:t xml:space="preserve"> met een enkele codebase. </w:t>
+      </w:r>
+      <w:r>
+        <w:t xml:space="preserve">Verder worden native elementen gebruikt om de user interface op te bouwen en om een zoveel mogelijke native ervaring te geven. </w:t>
+      </w:r>
+    </w:p>
+    <w:p/>
+    <w:p>
+      <w:pPr>
+        <w:rPr>
+          <w:u w:val="single"/>
+        </w:rPr>
+      </w:pPr>
+      <w:r>
+        <w:rPr>
+          <w:u w:val="single"/>
+        </w:rPr>
+        <w:t xml:space="preserve"> Voordelen: </w:t>
+      </w:r>
+    </w:p>
+    <w:p>
+      <w:pPr>
+        <w:pStyle w:val="Lijstalinea"/>
+        <w:numPr>
+          <w:ilvl w:val="0"/>
+          <w:numId w:val="2"/>
+        </w:numPr>
+      </w:pPr>
+      <w:r>
+        <w:t xml:space="preserve">Cross-platform applicaties kunnen worden ontwikkeld met een enkele codebase. </w:t>
+      </w:r>
+    </w:p>
+    <w:p>
+      <w:pPr>
+        <w:pStyle w:val="Lijstalinea"/>
+        <w:numPr>
+          <w:ilvl w:val="0"/>
+          <w:numId w:val="2"/>
+        </w:numPr>
+      </w:pPr>
+      <w:r>
+        <w:t xml:space="preserve">Kunnen op verschillende platforms worden ingezet. </w:t>
+      </w:r>
+    </w:p>
+    <w:p>
+      <w:pPr>
+        <w:rPr>
+          <w:u w:val="single"/>
+        </w:rPr>
+      </w:pPr>
+      <w:r>
+        <w:rPr>
+          <w:u w:val="single"/>
+        </w:rPr>
+        <w:t xml:space="preserve">Nadelen: </w:t>
+      </w:r>
+    </w:p>
+    <w:p>
+      <w:pPr>
+        <w:pStyle w:val="Lijstalinea"/>
+        <w:numPr>
+          <w:ilvl w:val="0"/>
+          <w:numId w:val="2"/>
+        </w:numPr>
+      </w:pPr>
+      <w:r>
+        <w:t>Prestatie van cross-platform apps komt niet overeen met die van native applicaties.</w:t>
+      </w:r>
+      <w:r>
+        <w:t xml:space="preserve"> </w:t>
+      </w:r>
+    </w:p>
+    <w:p/>
+    <w:p>
+      <w:pPr>
+        <w:rPr>
+          <w:u w:val="single"/>
+        </w:rPr>
+      </w:pPr>
+      <w:r>
+        <w:rPr>
+          <w:u w:val="single"/>
+        </w:rPr>
+        <w:t>Applicaties die crossplatform zijn ontwikkeld</w:t>
+      </w:r>
+      <w:sdt>
+        <w:sdtPr>
+          <w:rPr>
+            <w:u w:val="single"/>
+          </w:rPr>
+          <w:id w:val="-227620597"/>
+          <w:citation/>
+        </w:sdtPr>
+        <w:sdtContent>
+          <w:r>
+            <w:rPr>
+              <w:u w:val="single"/>
+            </w:rPr>
+            <w:fldChar w:fldCharType="begin"/>
+          </w:r>
+          <w:r>
+            <w:rPr>
+              <w:u w:val="single"/>
+            </w:rPr>
+            <w:instrText xml:space="preserve"> CITATION Flu \l 1043 </w:instrText>
+          </w:r>
+          <w:r>
+            <w:rPr>
+              <w:u w:val="single"/>
+            </w:rPr>
+            <w:fldChar w:fldCharType="separate"/>
+          </w:r>
+          <w:r>
+            <w:rPr>
+              <w:noProof/>
+              <w:u w:val="single"/>
+            </w:rPr>
+            <w:t xml:space="preserve"> </w:t>
+          </w:r>
+          <w:r>
+            <w:rPr>
+              <w:noProof/>
+            </w:rPr>
+            <w:t>(Flutter, sd)</w:t>
+          </w:r>
+          <w:r>
+            <w:rPr>
+              <w:u w:val="single"/>
+            </w:rPr>
+            <w:fldChar w:fldCharType="end"/>
+          </w:r>
+        </w:sdtContent>
+      </w:sdt>
+      <w:sdt>
+        <w:sdtPr>
+          <w:rPr>
+            <w:u w:val="single"/>
+          </w:rPr>
+          <w:id w:val="446517461"/>
+          <w:citation/>
+        </w:sdtPr>
+        <w:sdtContent>
+          <w:r>
+            <w:rPr>
+              <w:u w:val="single"/>
+            </w:rPr>
+            <w:fldChar w:fldCharType="begin"/>
+          </w:r>
+          <w:r>
+            <w:rPr>
+              <w:u w:val="single"/>
+            </w:rPr>
+            <w:instrText xml:space="preserve"> CITATION Met \l 1043 </w:instrText>
+          </w:r>
+          <w:r>
+            <w:rPr>
+              <w:u w:val="single"/>
+            </w:rPr>
+            <w:fldChar w:fldCharType="separate"/>
+          </w:r>
+          <w:r>
+            <w:rPr>
+              <w:noProof/>
+              <w:u w:val="single"/>
+            </w:rPr>
+            <w:t xml:space="preserve"> </w:t>
+          </w:r>
+          <w:r>
+            <w:rPr>
+              <w:noProof/>
+            </w:rPr>
+            <w:t>(Meta, sd)</w:t>
+          </w:r>
+          <w:r>
+            <w:rPr>
+              <w:u w:val="single"/>
+            </w:rPr>
+            <w:fldChar w:fldCharType="end"/>
+          </w:r>
+        </w:sdtContent>
+      </w:sdt>
+      <w:r>
+        <w:rPr>
+          <w:u w:val="single"/>
+        </w:rPr>
+        <w:t xml:space="preserve">: </w:t>
+      </w:r>
+    </w:p>
+    <w:p>
+      <w:pPr>
+        <w:pStyle w:val="Lijstalinea"/>
+        <w:numPr>
+          <w:ilvl w:val="0"/>
+          <w:numId w:val="2"/>
+        </w:numPr>
+        <w:rPr>
+          <w:lang w:val="en-US"/>
+        </w:rPr>
+      </w:pPr>
+      <w:r>
+        <w:rPr>
+          <w:lang w:val="en-US"/>
+        </w:rPr>
+        <w:t>Facebook (iOS, Android)</w:t>
+      </w:r>
+      <w:r>
+        <w:rPr>
+          <w:lang w:val="en-US"/>
+        </w:rPr>
+        <w:t xml:space="preserve"> - R</w:t>
+      </w:r>
+      <w:r>
+        <w:rPr>
+          <w:lang w:val="en-US"/>
+        </w:rPr>
+        <w:t xml:space="preserve">eact </w:t>
+      </w:r>
+      <w:r>
+        <w:rPr>
+          <w:lang w:val="en-US"/>
+        </w:rPr>
+        <w:t>N</w:t>
+      </w:r>
+      <w:r>
+        <w:rPr>
+          <w:lang w:val="en-US"/>
+        </w:rPr>
+        <w:t xml:space="preserve">ative </w:t>
+      </w:r>
+    </w:p>
+    <w:p>
+      <w:pPr>
+        <w:pStyle w:val="Lijstalinea"/>
+        <w:numPr>
+          <w:ilvl w:val="0"/>
+          <w:numId w:val="2"/>
+        </w:numPr>
+      </w:pPr>
+      <w:r>
+        <w:t>Microsoft Teams</w:t>
+      </w:r>
+      <w:r>
+        <w:t xml:space="preserve"> -</w:t>
+      </w:r>
+      <w:r>
+        <w:t xml:space="preserve"> </w:t>
+      </w:r>
+      <w:proofErr w:type="spellStart"/>
+      <w:r>
+        <w:t>R</w:t>
+      </w:r>
+      <w:r>
+        <w:t>eact</w:t>
+      </w:r>
+      <w:proofErr w:type="spellEnd"/>
+      <w:r>
+        <w:t xml:space="preserve"> </w:t>
+      </w:r>
+      <w:r>
+        <w:t>N</w:t>
+      </w:r>
+      <w:r>
+        <w:t xml:space="preserve">ative </w:t>
+      </w:r>
+    </w:p>
+    <w:p>
+      <w:pPr>
+        <w:pStyle w:val="Lijstalinea"/>
+        <w:numPr>
+          <w:ilvl w:val="0"/>
+          <w:numId w:val="2"/>
+        </w:numPr>
+      </w:pPr>
+      <w:r>
+        <w:t>Outlook</w:t>
+      </w:r>
+      <w:r>
+        <w:t xml:space="preserve"> - </w:t>
+      </w:r>
+      <w:proofErr w:type="spellStart"/>
+      <w:r>
+        <w:t>R</w:t>
+      </w:r>
+      <w:r>
+        <w:t>eact</w:t>
+      </w:r>
+      <w:proofErr w:type="spellEnd"/>
+      <w:r>
+        <w:t xml:space="preserve"> </w:t>
+      </w:r>
+      <w:r>
+        <w:t>N</w:t>
+      </w:r>
+      <w:r>
+        <w:t xml:space="preserve">ative </w:t>
+      </w:r>
+    </w:p>
+    <w:p>
+      <w:pPr>
+        <w:pStyle w:val="Lijstalinea"/>
+        <w:numPr>
+          <w:ilvl w:val="0"/>
+          <w:numId w:val="2"/>
+        </w:numPr>
+      </w:pPr>
+      <w:r>
+        <w:t>Tesla</w:t>
+      </w:r>
+      <w:r>
+        <w:t xml:space="preserve"> -</w:t>
+      </w:r>
+      <w:r>
+        <w:t xml:space="preserve"> </w:t>
+      </w:r>
+      <w:proofErr w:type="spellStart"/>
+      <w:r>
+        <w:t>R</w:t>
+      </w:r>
+      <w:r>
+        <w:t>eact</w:t>
+      </w:r>
+      <w:proofErr w:type="spellEnd"/>
+      <w:r>
+        <w:t xml:space="preserve"> </w:t>
+      </w:r>
+      <w:r>
+        <w:t>N</w:t>
+      </w:r>
+      <w:r>
+        <w:t xml:space="preserve">ative </w:t>
+      </w:r>
+    </w:p>
+    <w:p>
+      <w:pPr>
+        <w:pStyle w:val="Lijstalinea"/>
+        <w:numPr>
+          <w:ilvl w:val="0"/>
+          <w:numId w:val="2"/>
+        </w:numPr>
+      </w:pPr>
+      <w:r>
+        <w:t>PS app</w:t>
+      </w:r>
+      <w:r>
+        <w:t xml:space="preserve"> -</w:t>
+      </w:r>
+      <w:r>
+        <w:t xml:space="preserve"> </w:t>
+      </w:r>
+      <w:proofErr w:type="spellStart"/>
+      <w:r>
+        <w:t>R</w:t>
+      </w:r>
+      <w:r>
+        <w:t>eact</w:t>
+      </w:r>
+      <w:proofErr w:type="spellEnd"/>
+      <w:r>
+        <w:t xml:space="preserve"> </w:t>
+      </w:r>
+      <w:r>
+        <w:t>N</w:t>
+      </w:r>
+      <w:r>
+        <w:t xml:space="preserve">ative </w:t>
+      </w:r>
+    </w:p>
+    <w:p>
+      <w:pPr>
+        <w:pStyle w:val="Lijstalinea"/>
+        <w:numPr>
+          <w:ilvl w:val="0"/>
+          <w:numId w:val="2"/>
+        </w:numPr>
+      </w:pPr>
+      <w:proofErr w:type="spellStart"/>
+      <w:r>
+        <w:t>Discord</w:t>
+      </w:r>
+      <w:proofErr w:type="spellEnd"/>
+      <w:r>
+        <w:t xml:space="preserve"> </w:t>
+      </w:r>
+      <w:proofErr w:type="spellStart"/>
+      <w:r>
+        <w:t>Bloomberg</w:t>
+      </w:r>
+      <w:proofErr w:type="spellEnd"/>
+      <w:r>
+        <w:t xml:space="preserve"> -</w:t>
+      </w:r>
+      <w:r>
+        <w:t xml:space="preserve"> </w:t>
+      </w:r>
+      <w:proofErr w:type="spellStart"/>
+      <w:r>
+        <w:t>R</w:t>
+      </w:r>
+      <w:r>
+        <w:t>eact</w:t>
+      </w:r>
+      <w:proofErr w:type="spellEnd"/>
+      <w:r>
+        <w:t xml:space="preserve"> </w:t>
+      </w:r>
+      <w:r>
+        <w:t>N</w:t>
+      </w:r>
+      <w:r>
+        <w:t xml:space="preserve">ative </w:t>
+      </w:r>
+    </w:p>
+    <w:p>
+      <w:pPr>
+        <w:pStyle w:val="Lijstalinea"/>
+        <w:numPr>
+          <w:ilvl w:val="0"/>
+          <w:numId w:val="2"/>
+        </w:numPr>
+      </w:pPr>
+      <w:r>
+        <w:t>BMW app</w:t>
+      </w:r>
+      <w:r>
+        <w:t xml:space="preserve"> -</w:t>
+      </w:r>
+      <w:r>
+        <w:t xml:space="preserve"> </w:t>
+      </w:r>
+      <w:r>
+        <w:t>F</w:t>
+      </w:r>
+      <w:r>
+        <w:t>lutter</w:t>
+      </w:r>
+    </w:p>
+    <w:p>
+      <w:pPr>
+        <w:pStyle w:val="Lijstalinea"/>
+        <w:numPr>
+          <w:ilvl w:val="0"/>
+          <w:numId w:val="2"/>
+        </w:numPr>
+      </w:pPr>
+      <w:r>
+        <w:t>Toyota app</w:t>
+      </w:r>
+      <w:r>
+        <w:t xml:space="preserve"> -</w:t>
+      </w:r>
+      <w:r>
+        <w:t xml:space="preserve"> </w:t>
+      </w:r>
+      <w:r>
+        <w:t>Fl</w:t>
+      </w:r>
+      <w:r>
+        <w:t>utter</w:t>
+      </w:r>
+    </w:p>
+    <w:p>
+      <w:pPr>
+        <w:pStyle w:val="Lijstalinea"/>
+        <w:numPr>
+          <w:ilvl w:val="0"/>
+          <w:numId w:val="2"/>
+        </w:numPr>
+      </w:pPr>
+      <w:r>
+        <w:t xml:space="preserve">Google </w:t>
+      </w:r>
+      <w:proofErr w:type="spellStart"/>
+      <w:r>
+        <w:t>pay</w:t>
+      </w:r>
+      <w:proofErr w:type="spellEnd"/>
+      <w:r>
+        <w:t xml:space="preserve"> -</w:t>
+      </w:r>
+      <w:r>
+        <w:t xml:space="preserve"> </w:t>
+      </w:r>
+      <w:r>
+        <w:t>F</w:t>
+      </w:r>
+      <w:r>
+        <w:t>lutter</w:t>
+      </w:r>
+    </w:p>
+    <w:p>
+      <w:pPr>
+        <w:pStyle w:val="Lijstalinea"/>
+        <w:numPr>
+          <w:ilvl w:val="0"/>
+          <w:numId w:val="2"/>
+        </w:numPr>
+      </w:pPr>
+      <w:proofErr w:type="spellStart"/>
+      <w:r>
+        <w:t>Nubank</w:t>
+      </w:r>
+      <w:proofErr w:type="spellEnd"/>
+      <w:r>
+        <w:t xml:space="preserve"> </w:t>
+      </w:r>
+      <w:proofErr w:type="gramStart"/>
+      <w:r>
+        <w:t xml:space="preserve">- </w:t>
+      </w:r>
+      <w:r>
+        <w:t xml:space="preserve"> </w:t>
+      </w:r>
+      <w:r>
+        <w:t>F</w:t>
+      </w:r>
+      <w:r>
+        <w:t>lutter</w:t>
+      </w:r>
+      <w:proofErr w:type="gramEnd"/>
+      <w:r>
+        <w:t xml:space="preserve"> </w:t>
+      </w:r>
+    </w:p>
+    <w:p/>
+    <w:p>
+      <w:pPr>
+        <w:pStyle w:val="Kop3"/>
         <w:rPr>
           <w:b/>
           <w:bCs/>
         </w:rPr>
-        <w:t>e</w:t>
-      </w:r>
+      </w:pPr>
       <w:r>
         <w:rPr>
           <w:b/>
           <w:bCs/>
         </w:rPr>
+        <w:t>Hybrid</w:t>
+      </w:r>
+      <w:r>
+        <w:rPr>
+          <w:b/>
+          <w:bCs/>
+        </w:rPr>
+        <w:t>e</w:t>
+      </w:r>
+      <w:r>
+        <w:rPr>
+          <w:b/>
+          <w:bCs/>
+        </w:rPr>
         <w:t xml:space="preserve"> mobiele applicaties </w:t>
       </w:r>
     </w:p>
@@ -762,7 +1004,15 @@
       </w:r>
     </w:p>
     <w:p>
-      <w:r>
+      <w:pPr>
+        <w:rPr>
+          <w:u w:val="single"/>
+        </w:rPr>
+      </w:pPr>
+      <w:r>
+        <w:rPr>
+          <w:u w:val="single"/>
+        </w:rPr>
         <w:t xml:space="preserve">Voordelen: </w:t>
       </w:r>
     </w:p>
@@ -807,7 +1057,15 @@
       </w:r>
     </w:p>
     <w:p>
-      <w:r>
+      <w:pPr>
+        <w:rPr>
+          <w:u w:val="single"/>
+        </w:rPr>
+      </w:pPr>
+      <w:r>
+        <w:rPr>
+          <w:u w:val="single"/>
+        </w:rPr>
         <w:t xml:space="preserve">Nadelen: </w:t>
       </w:r>
     </w:p>
@@ -825,7 +1083,15 @@
     </w:p>
     <w:p/>
     <w:p>
-      <w:r>
+      <w:pPr>
+        <w:rPr>
+          <w:u w:val="single"/>
+        </w:rPr>
+      </w:pPr>
+      <w:r>
+        <w:rPr>
+          <w:u w:val="single"/>
+        </w:rPr>
         <w:t xml:space="preserve">Applicaties die hybride zijn: </w:t>
       </w:r>
     </w:p>
@@ -893,47 +1159,6 @@
     <w:p/>
     <w:p/>
     <w:p>
-      <w:hyperlink r:id="rId5" w:history="1">
-        <w:r>
-          <w:rPr>
-            <w:rStyle w:val="Hyperlink"/>
-          </w:rPr>
-          <w:t>https://flutter.dev/showcase</w:t>
-        </w:r>
-      </w:hyperlink>
-    </w:p>
-    <w:p>
-      <w:hyperlink r:id="rId6" w:history="1">
-        <w:r>
-          <w:rPr>
-            <w:rStyle w:val="Hyperlink"/>
-          </w:rPr>
-          <w:t>https://reactnative.dev/showcase</w:t>
-        </w:r>
-      </w:hyperlink>
-    </w:p>
-    <w:p>
-      <w:hyperlink r:id="rId7" w:history="1">
-        <w:r>
-          <w:rPr>
-            <w:rStyle w:val="Hyperlink"/>
-          </w:rPr>
-          <w:t>https://stackshare.io/apache-cordova</w:t>
-        </w:r>
-      </w:hyperlink>
-    </w:p>
-    <w:p>
-      <w:hyperlink r:id="rId8" w:history="1">
-        <w:r>
-          <w:rPr>
-            <w:rStyle w:val="Hyperlink"/>
-          </w:rPr>
-          <w:t>https://ionic.io/customers</w:t>
-        </w:r>
-      </w:hyperlink>
-    </w:p>
-    <w:p/>
-    <w:p>
       <w:pPr>
         <w:pStyle w:val="Kop3"/>
         <w:rPr>
@@ -968,7 +1193,11 @@
       </w:r>
       <w:proofErr w:type="spellEnd"/>
       <w:r>
-        <w:t xml:space="preserve"> web apps” zijn webapplicaties ontwikkeld om te optimaal te kunnen worden gebruikt op mobiele apparatuur. De applicatie wordt altijd geopend door een webbrowser zonder dat daarvoor installatie nodig is.  </w:t>
+        <w:t xml:space="preserve"> web apps” zijn webapplicaties ontwikkeld om te optimaal te kunnen worden gebruikt op mobiele apparatuur. De applicatie wordt altijd geopend door een webbrowser </w:t>
+      </w:r>
+      <w:r>
+        <w:lastRenderedPageBreak/>
+        <w:t xml:space="preserve">zonder dat daarvoor installatie nodig is.  </w:t>
       </w:r>
       <w:r>
         <w:t xml:space="preserve">Hierbij worden geen afzonderlijke versies voor de verschillende besturingssystemen gebruikt. </w:t>
@@ -983,7 +1212,15 @@
       </w:pPr>
     </w:p>
     <w:p>
-      <w:r>
+      <w:pPr>
+        <w:rPr>
+          <w:u w:val="single"/>
+        </w:rPr>
+      </w:pPr>
+      <w:r>
+        <w:rPr>
+          <w:u w:val="single"/>
+        </w:rPr>
         <w:t xml:space="preserve">Voordelen: </w:t>
       </w:r>
     </w:p>
@@ -996,7 +1233,6 @@
         </w:numPr>
       </w:pPr>
       <w:r>
-        <w:lastRenderedPageBreak/>
         <w:t xml:space="preserve">Kunnen rechtstreeks vanuit het web worden geopend waardoor geen installatie nodig is. </w:t>
       </w:r>
     </w:p>
@@ -1013,7 +1249,15 @@
       </w:r>
     </w:p>
     <w:p>
-      <w:r>
+      <w:pPr>
+        <w:rPr>
+          <w:u w:val="single"/>
+        </w:rPr>
+      </w:pPr>
+      <w:r>
+        <w:rPr>
+          <w:u w:val="single"/>
+        </w:rPr>
         <w:t xml:space="preserve">Nadelen: </w:t>
       </w:r>
     </w:p>
@@ -1055,7 +1299,6 @@
     <w:p/>
     <w:p/>
     <w:p/>
-    <w:p/>
     <w:p>
       <w:pPr>
         <w:pStyle w:val="Kop2"/>
@@ -1071,27 +1314,51 @@
         </w:rPr>
         <w:t>Overwegingen</w:t>
       </w:r>
+      <w:r>
+        <w:rPr>
+          <w:b/>
+          <w:bCs/>
+        </w:rPr>
+        <w:t xml:space="preserve"> </w:t>
+      </w:r>
+      <w:proofErr w:type="spellStart"/>
+      <w:r>
+        <w:rPr>
+          <w:b/>
+          <w:bCs/>
+        </w:rPr>
+        <w:t>Homecooked</w:t>
+      </w:r>
+      <w:proofErr w:type="spellEnd"/>
     </w:p>
     <w:p>
       <w:r>
         <w:t xml:space="preserve">Voor het bepalen van een geschikt </w:t>
       </w:r>
-      <w:proofErr w:type="spellStart"/>
-      <w:r>
-        <w:t>framework</w:t>
-      </w:r>
-      <w:proofErr w:type="spellEnd"/>
-      <w:r>
-        <w:t xml:space="preserve"> </w:t>
-      </w:r>
-      <w:r>
-        <w:t xml:space="preserve">voor het </w:t>
-      </w:r>
-      <w:r>
-        <w:t>ontwikkelen</w:t>
-      </w:r>
-      <w:r>
-        <w:t xml:space="preserve"> van een mobiele applicatie zijn er een aantal factoren die moeten worden overwogen:</w:t>
+      <w:r>
+        <w:t>raamwerk</w:t>
+      </w:r>
+      <w:r>
+        <w:t xml:space="preserve"> voor het ontwikkelen van een mobiele applicatie zijn er een aantal factoren die moeten worden overwogen</w:t>
+      </w:r>
+      <w:r>
+        <w:t xml:space="preserve">. Onderstaand overzicht geeft de lijst aan aspecten waarop de verschillende raamwerken worden beoordeeld. Gezien de beperkte beschikbaarheid van tijd en middelen wordt aan de hand van deze aspecten een keuze gemaakt voor twee raamwerken waarin de </w:t>
+      </w:r>
+      <w:proofErr w:type="spellStart"/>
+      <w:r>
+        <w:t>Proof</w:t>
+      </w:r>
+      <w:proofErr w:type="spellEnd"/>
+      <w:r>
+        <w:t xml:space="preserve"> of </w:t>
+      </w:r>
+      <w:proofErr w:type="spellStart"/>
+      <w:r>
+        <w:t>Concepts</w:t>
+      </w:r>
+      <w:proofErr w:type="spellEnd"/>
+      <w:r>
+        <w:t xml:space="preserve"> nader worden uitgewerkt.</w:t>
       </w:r>
     </w:p>
     <w:p/>
@@ -1104,51 +1371,524 @@
         </w:numPr>
       </w:pPr>
       <w:r>
-        <w:t xml:space="preserve">Functionaliteit: De gewenste functionaliteit speelt een belangrijke rol bij de keuze van het ontwikkelplatform. Bepaalde functies zijn alleen beschikbaar bij een native oplossing waarbij andere vormen afvallen. </w:t>
-      </w:r>
-    </w:p>
-    <w:p>
-      <w:pPr>
-        <w:pStyle w:val="Lijstalinea"/>
-        <w:numPr>
-          <w:ilvl w:val="0"/>
-          <w:numId w:val="2"/>
-        </w:numPr>
-      </w:pPr>
-      <w:r>
-        <w:t xml:space="preserve">Kosten/Tijd: Het ontwikkelen en onderhouden van een applicatie voor verschillende besturingssystemen kost veel tijd en geld. Hierbij moet een overweging worden gemaakt wat belangrijker is. </w:t>
-      </w:r>
-    </w:p>
-    <w:p>
-      <w:pPr>
-        <w:pStyle w:val="Lijstalinea"/>
-        <w:numPr>
-          <w:ilvl w:val="0"/>
-          <w:numId w:val="2"/>
-        </w:numPr>
-      </w:pPr>
-      <w:r>
-        <w:t>Gebruikerservaring: De gebruikerservaring is een belangrijke factor voor</w:t>
-      </w:r>
-      <w:r>
-        <w:t xml:space="preserve"> het</w:t>
-      </w:r>
-      <w:r>
-        <w:t xml:space="preserve"> </w:t>
-      </w:r>
-      <w:r>
-        <w:t>succes</w:t>
-      </w:r>
-      <w:r>
-        <w:t xml:space="preserve"> van een applicatie. </w:t>
-      </w:r>
-      <w:r>
-        <w:t xml:space="preserve">Native applicaties kunnen de beste gebruikerservaring bieden, terwijl native en hybride applicaties wellicht concessies moeten maken op verschillende aspecten. </w:t>
+        <w:t>Snelheid en prestatie: Hiermee wordt de prestatie van de applicatie bedoeld, zoals de snelheid van openen van de applicaties, het inzien van data en de framesnelheid die de “</w:t>
+      </w:r>
+      <w:proofErr w:type="spellStart"/>
+      <w:r>
+        <w:t>smootheness</w:t>
+      </w:r>
+      <w:proofErr w:type="spellEnd"/>
+      <w:r>
+        <w:t xml:space="preserve">” bepaald. </w:t>
+      </w:r>
+    </w:p>
+    <w:p>
+      <w:pPr>
+        <w:pStyle w:val="Lijstalinea"/>
+        <w:numPr>
+          <w:ilvl w:val="0"/>
+          <w:numId w:val="2"/>
+        </w:numPr>
+      </w:pPr>
+      <w:r>
+        <w:t xml:space="preserve">Kosten en onderhoud: De kosten voor het ontwikkelen en onderhouden van een applicatie spelen een belangrijk rol in de keuze van het raamwerk. Hierbij wordt een inschatting gegeven van de totale kosten voor de ontwikkeling en onderhoud. </w:t>
+      </w:r>
+    </w:p>
+    <w:p>
+      <w:pPr>
+        <w:pStyle w:val="Lijstalinea"/>
+        <w:numPr>
+          <w:ilvl w:val="0"/>
+          <w:numId w:val="2"/>
+        </w:numPr>
+      </w:pPr>
+      <w:r>
+        <w:t xml:space="preserve">Ontwikkeltijd: De ontwikkeltijd wordt gemeten in manuren die nodig zijn om de applicatie als MVP ten ontwikkelen en uit te brengen. </w:t>
+      </w:r>
+    </w:p>
+    <w:p>
+      <w:pPr>
+        <w:pStyle w:val="Lijstalinea"/>
+        <w:numPr>
+          <w:ilvl w:val="0"/>
+          <w:numId w:val="2"/>
+        </w:numPr>
+      </w:pPr>
+      <w:r>
+        <w:t xml:space="preserve">Time </w:t>
+      </w:r>
+      <w:proofErr w:type="spellStart"/>
+      <w:r>
+        <w:t>to</w:t>
+      </w:r>
+      <w:proofErr w:type="spellEnd"/>
+      <w:r>
+        <w:t xml:space="preserve"> market: De time </w:t>
+      </w:r>
+      <w:proofErr w:type="spellStart"/>
+      <w:r>
+        <w:t>to</w:t>
+      </w:r>
+      <w:proofErr w:type="spellEnd"/>
+      <w:r>
+        <w:t xml:space="preserve"> market geeft de tijd van ontwerp tot </w:t>
+      </w:r>
+      <w:proofErr w:type="spellStart"/>
+      <w:r>
+        <w:t>deployment</w:t>
+      </w:r>
+      <w:proofErr w:type="spellEnd"/>
+      <w:r>
+        <w:t xml:space="preserve"> van de applicatie weer op de twee ondersteunende platforms. </w:t>
+      </w:r>
+    </w:p>
+    <w:p>
+      <w:pPr>
+        <w:pStyle w:val="Lijstalinea"/>
+        <w:numPr>
+          <w:ilvl w:val="0"/>
+          <w:numId w:val="2"/>
+        </w:numPr>
+      </w:pPr>
+      <w:r>
+        <w:t xml:space="preserve">Applicatie functies: </w:t>
+      </w:r>
+      <w:r>
+        <w:t>De gewenste functionaliteit speelt een belangrijke rol bij de keuze van het ontwikkelplatform. Bepaalde functies zijn alleen beschikbaar bij een native oplossing waarbij andere vormen afvallen.</w:t>
+      </w:r>
+    </w:p>
+    <w:p>
+      <w:pPr>
+        <w:pStyle w:val="Lijstalinea"/>
+        <w:numPr>
+          <w:ilvl w:val="0"/>
+          <w:numId w:val="2"/>
+        </w:numPr>
+      </w:pPr>
+      <w:r>
+        <w:t xml:space="preserve">Team grote: De grote van het team heeft een sleutelrol in het bepalen van bijvoorbeeld de time </w:t>
+      </w:r>
+      <w:proofErr w:type="spellStart"/>
+      <w:r>
+        <w:t>to</w:t>
+      </w:r>
+      <w:proofErr w:type="spellEnd"/>
+      <w:r>
+        <w:t xml:space="preserve"> market of de ontwikkelkosten. Er is immers aan schaarste aan ontwikkelaars.  </w:t>
+      </w:r>
+    </w:p>
+    <w:p>
+      <w:pPr>
+        <w:pStyle w:val="Lijstalinea"/>
+        <w:numPr>
+          <w:ilvl w:val="0"/>
+          <w:numId w:val="2"/>
+        </w:numPr>
+      </w:pPr>
+      <w:r>
+        <w:t xml:space="preserve">Gebruikerservaring: De gebruikerservaring speelt een zeer belangrijke rol in de bepaling van een raamwerk. Deze ervaring staat ook in verband met de snelheid en prestatie van de applicatie. Tevens kunnen raamwerken specifieke functies bevatten die deze ervaring verbeteren. </w:t>
+      </w:r>
+      <w:r>
+        <w:t>De gebruikerservaring is</w:t>
+      </w:r>
+      <w:r>
+        <w:t xml:space="preserve"> tevens</w:t>
+      </w:r>
+      <w:r>
+        <w:t xml:space="preserve"> een belangrijke factor voor het succes van een applicatie. Native applicaties kunnen de beste gebruikerservaring bieden, terwijl native en hybride applicaties wellicht concessies moeten maken op verschillende aspecten.</w:t>
+      </w:r>
+    </w:p>
+    <w:p>
+      <w:pPr>
+        <w:pStyle w:val="Lijstalinea"/>
+        <w:numPr>
+          <w:ilvl w:val="0"/>
+          <w:numId w:val="2"/>
+        </w:numPr>
+      </w:pPr>
+      <w:proofErr w:type="spellStart"/>
+      <w:r>
+        <w:t>Tooling</w:t>
+      </w:r>
+      <w:proofErr w:type="spellEnd"/>
+      <w:r>
+        <w:t xml:space="preserve">: Met </w:t>
+      </w:r>
+      <w:proofErr w:type="spellStart"/>
+      <w:r>
+        <w:t>tooling</w:t>
+      </w:r>
+      <w:proofErr w:type="spellEnd"/>
+      <w:r>
+        <w:t xml:space="preserve"> wordt de ontwikkelomgeving en alle support rondom het ontwikkelen van de applicatie bedoeld. De ontwikkelaarservaring speelt hierbij een </w:t>
+      </w:r>
+      <w:r>
+        <w:lastRenderedPageBreak/>
+        <w:t xml:space="preserve">grote rol. Tevens is de beschikbaarheid van </w:t>
+      </w:r>
+      <w:proofErr w:type="spellStart"/>
+      <w:r>
+        <w:t>libraries</w:t>
+      </w:r>
+      <w:proofErr w:type="spellEnd"/>
+      <w:r>
+        <w:t xml:space="preserve"> en raamwerken voor het testen en </w:t>
+      </w:r>
+      <w:proofErr w:type="spellStart"/>
+      <w:r>
+        <w:t>deployen</w:t>
+      </w:r>
+      <w:proofErr w:type="spellEnd"/>
+      <w:r>
+        <w:t xml:space="preserve"> van applicaties een belangrijk onderdeel hiervan. </w:t>
+      </w:r>
+    </w:p>
+    <w:p/>
+    <w:p>
+      <w:r>
+        <w:t xml:space="preserve">In het onderstaande overzicht is een uiteenzetting van de verschillende raamwerken gemaakt. Waarbij er een puntensysteem is gehanteerd voor de verschillende onderdelen. Echter hebben de onderdelen onderling niet dezelfde weging. Zo zijn een aantal onderdelen zoals de gebruikers- en ontwikkelaarservaring zeer belangrijk voor de keuze van een raamwerk. </w:t>
+      </w:r>
+    </w:p>
+    <w:p>
+      <w:pPr>
+        <w:pStyle w:val="Lijstalinea"/>
+      </w:pPr>
+    </w:p>
+    <w:p>
+      <w:pPr>
+        <w:pStyle w:val="Lijstalinea"/>
+      </w:pPr>
+      <w:r>
+        <w:drawing>
+          <wp:inline distT="0" distB="0" distL="0" distR="0" wp14:anchorId="29A8A60C" wp14:editId="53B2105E">
+            <wp:extent cx="5760720" cy="2714625"/>
+            <wp:effectExtent l="0" t="0" r="5080" b="3175"/>
+            <wp:docPr id="1" name="Afbeelding 1"/>
+            <wp:cNvGraphicFramePr>
+              <a:graphicFrameLocks xmlns:a="http://schemas.openxmlformats.org/drawingml/2006/main" noChangeAspect="1"/>
+            </wp:cNvGraphicFramePr>
+            <a:graphic xmlns:a="http://schemas.openxmlformats.org/drawingml/2006/main">
+              <a:graphicData uri="http://schemas.openxmlformats.org/drawingml/2006/picture">
+                <pic:pic xmlns:pic="http://schemas.openxmlformats.org/drawingml/2006/picture">
+                  <pic:nvPicPr>
+                    <pic:cNvPr id="1" name=""/>
+                    <pic:cNvPicPr/>
+                  </pic:nvPicPr>
+                  <pic:blipFill>
+                    <a:blip r:embed="rId6"/>
+                    <a:stretch>
+                      <a:fillRect/>
+                    </a:stretch>
+                  </pic:blipFill>
+                  <pic:spPr>
+                    <a:xfrm>
+                      <a:off x="0" y="0"/>
+                      <a:ext cx="5760720" cy="2714625"/>
+                    </a:xfrm>
+                    <a:prstGeom prst="rect">
+                      <a:avLst/>
+                    </a:prstGeom>
+                  </pic:spPr>
+                </pic:pic>
+              </a:graphicData>
+            </a:graphic>
+          </wp:inline>
+        </w:drawing>
       </w:r>
     </w:p>
     <w:p/>
     <w:p/>
+    <w:p>
+      <w:r>
+        <w:t xml:space="preserve">Op basis van bovenstaande lijst is de keuze voor het ontwikkelen van de </w:t>
+      </w:r>
+      <w:proofErr w:type="spellStart"/>
+      <w:r>
+        <w:t>POC’s</w:t>
+      </w:r>
+      <w:proofErr w:type="spellEnd"/>
+      <w:r>
+        <w:t xml:space="preserve"> gevallen op een Native ontwikkelde en Cross-platform ontwikkelde applicatie. De keuze hiervoor is voor een vooral toe te wijzen aan de gebruiksvriendelijkheid, ontwikkeltijd en de </w:t>
+      </w:r>
+      <w:proofErr w:type="spellStart"/>
+      <w:r>
+        <w:t>tooling</w:t>
+      </w:r>
+      <w:proofErr w:type="spellEnd"/>
+      <w:r>
+        <w:t xml:space="preserve"> van de twee raamwerken. </w:t>
+      </w:r>
+    </w:p>
     <w:p/>
+    <w:p>
+      <w:r>
+        <w:t>De applicatie heeft eis dat de gebruiksvriendelijkheid bovenaan staat. Immers is de eerste indruk die je van een applicatie krijgt zeer belangrijk voor het verkrijgen van klanten. Zo is een van de top 5 grootste valkuilen van een slecht presterende app de snelheid hiervan</w:t>
+      </w:r>
+      <w:sdt>
+        <w:sdtPr>
+          <w:id w:val="768200203"/>
+          <w:citation/>
+        </w:sdtPr>
+        <w:sdtContent>
+          <w:r>
+            <w:fldChar w:fldCharType="begin"/>
+          </w:r>
+          <w:r>
+            <w:instrText xml:space="preserve">CITATION Top21 \l 1043 </w:instrText>
+          </w:r>
+          <w:r>
+            <w:fldChar w:fldCharType="separate"/>
+          </w:r>
+          <w:r>
+            <w:rPr>
+              <w:noProof/>
+            </w:rPr>
+            <w:t xml:space="preserve"> (Top 5 User Experience Issues In Mobile Apps, 2021)</w:t>
+          </w:r>
+          <w:r>
+            <w:fldChar w:fldCharType="end"/>
+          </w:r>
+        </w:sdtContent>
+      </w:sdt>
+      <w:r>
+        <w:t xml:space="preserve">. </w:t>
+      </w:r>
+    </w:p>
+    <w:p/>
+    <w:p/>
+    <w:p>
+      <w:r>
+        <w:br w:type="page"/>
+      </w:r>
+    </w:p>
+    <w:p/>
+    <w:p/>
+    <w:sdt>
+      <w:sdtPr>
+        <w:id w:val="-1609494990"/>
+        <w:docPartObj>
+          <w:docPartGallery w:val="Bibliographies"/>
+          <w:docPartUnique/>
+        </w:docPartObj>
+      </w:sdtPr>
+      <w:sdtEndPr>
+        <w:rPr>
+          <w:rFonts w:asciiTheme="minorHAnsi" w:eastAsiaTheme="minorHAnsi" w:hAnsiTheme="minorHAnsi" w:cstheme="minorBidi"/>
+          <w:color w:val="auto"/>
+          <w:sz w:val="24"/>
+          <w:szCs w:val="24"/>
+        </w:rPr>
+      </w:sdtEndPr>
+      <w:sdtContent>
+        <w:p>
+          <w:pPr>
+            <w:pStyle w:val="Kop1"/>
+          </w:pPr>
+          <w:r>
+            <w:t>Bibliografie</w:t>
+          </w:r>
+        </w:p>
+        <w:sdt>
+          <w:sdtPr>
+            <w:id w:val="111145805"/>
+            <w:bibliography/>
+          </w:sdtPr>
+          <w:sdtContent>
+            <w:p>
+              <w:pPr>
+                <w:pStyle w:val="Bibliografie"/>
+                <w:ind w:left="720" w:hanging="720"/>
+                <w:rPr>
+                  <w:noProof/>
+                  <w:lang w:val="en-US"/>
+                </w:rPr>
+              </w:pPr>
+              <w:r>
+                <w:fldChar w:fldCharType="begin"/>
+              </w:r>
+              <w:r>
+                <w:rPr>
+                  <w:lang w:val="en-US"/>
+                </w:rPr>
+                <w:instrText>BIBLIOGRAPHY</w:instrText>
+              </w:r>
+              <w:r>
+                <w:fldChar w:fldCharType="separate"/>
+              </w:r>
+              <w:r>
+                <w:rPr>
+                  <w:noProof/>
+                  <w:lang w:val="en-US"/>
+                </w:rPr>
+                <w:t xml:space="preserve">Flutter. (sd). </w:t>
+              </w:r>
+              <w:r>
+                <w:rPr>
+                  <w:i/>
+                  <w:iCs/>
+                  <w:noProof/>
+                  <w:lang w:val="en-US"/>
+                </w:rPr>
+                <w:t>Flutter Showcases</w:t>
+              </w:r>
+              <w:r>
+                <w:rPr>
+                  <w:noProof/>
+                  <w:lang w:val="en-US"/>
+                </w:rPr>
+                <w:t>. Opgehaald van Flutter: Https://flutter.dev/showcase</w:t>
+              </w:r>
+            </w:p>
+            <w:p>
+              <w:pPr>
+                <w:pStyle w:val="Bibliografie"/>
+                <w:ind w:left="720" w:hanging="720"/>
+                <w:rPr>
+                  <w:noProof/>
+                </w:rPr>
+              </w:pPr>
+              <w:r>
+                <w:rPr>
+                  <w:noProof/>
+                  <w:lang w:val="en-US"/>
+                </w:rPr>
+                <w:t xml:space="preserve">Meta. (sd). </w:t>
+              </w:r>
+              <w:r>
+                <w:rPr>
+                  <w:i/>
+                  <w:iCs/>
+                  <w:noProof/>
+                  <w:lang w:val="en-US"/>
+                </w:rPr>
+                <w:t xml:space="preserve">React native showcases </w:t>
+              </w:r>
+              <w:r>
+                <w:rPr>
+                  <w:noProof/>
+                  <w:lang w:val="en-US"/>
+                </w:rPr>
+                <w:t xml:space="preserve">. </w:t>
+              </w:r>
+              <w:r>
+                <w:rPr>
+                  <w:noProof/>
+                </w:rPr>
+                <w:t>Opgehaald van React native : https://reactnative.dev/showcase</w:t>
+              </w:r>
+            </w:p>
+            <w:p>
+              <w:pPr>
+                <w:pStyle w:val="Bibliografie"/>
+                <w:ind w:left="720" w:hanging="720"/>
+                <w:rPr>
+                  <w:noProof/>
+                </w:rPr>
+              </w:pPr>
+              <w:r>
+                <w:rPr>
+                  <w:noProof/>
+                  <w:lang w:val="en-US"/>
+                </w:rPr>
+                <w:t xml:space="preserve">Microsoft. (sd). </w:t>
+              </w:r>
+              <w:r>
+                <w:rPr>
+                  <w:i/>
+                  <w:iCs/>
+                  <w:noProof/>
+                  <w:lang w:val="en-US"/>
+                </w:rPr>
+                <w:t>Native, hybrid, or cross-platform apps?</w:t>
+              </w:r>
+              <w:r>
+                <w:rPr>
+                  <w:noProof/>
+                  <w:lang w:val="en-US"/>
+                </w:rPr>
+                <w:t xml:space="preserve"> </w:t>
+              </w:r>
+              <w:r>
+                <w:rPr>
+                  <w:noProof/>
+                </w:rPr>
+                <w:t>Opgehaald van Microsoft: https://powerapps.microsoft.com/en-us/native-vs-cross-platform-apps/</w:t>
+              </w:r>
+            </w:p>
+            <w:p>
+              <w:pPr>
+                <w:pStyle w:val="Bibliografie"/>
+                <w:ind w:left="720" w:hanging="720"/>
+                <w:rPr>
+                  <w:noProof/>
+                </w:rPr>
+              </w:pPr>
+              <w:r>
+                <w:rPr>
+                  <w:noProof/>
+                </w:rPr>
+                <w:t xml:space="preserve">Schmitt, J. (sd). </w:t>
+              </w:r>
+              <w:r>
+                <w:rPr>
+                  <w:i/>
+                  <w:iCs/>
+                  <w:noProof/>
+                </w:rPr>
+                <w:t>Cicleci</w:t>
+              </w:r>
+              <w:r>
+                <w:rPr>
+                  <w:noProof/>
+                </w:rPr>
+                <w:t>. Opgehaald van Circleci: https://circleci.com/blog/native-vs-cross-platform-mobile-dev/?psafe_param=1&amp;utm_source=google&amp;utm_medium=sem&amp;utm_campaign=sem-google-dg--emea-en-dsa-tROAS-auth-nb&amp;utm_term=g_-_c__dsa_&amp;utm_content=&amp;gclid=CjwKCAjwgqejBhBAEiwAuWHioMuAtyYOjAy8mgV5LCd_x4k7oBa</w:t>
+              </w:r>
+            </w:p>
+            <w:p>
+              <w:pPr>
+                <w:pStyle w:val="Bibliografie"/>
+                <w:ind w:left="720" w:hanging="720"/>
+                <w:rPr>
+                  <w:noProof/>
+                </w:rPr>
+              </w:pPr>
+              <w:r>
+                <w:rPr>
+                  <w:i/>
+                  <w:iCs/>
+                  <w:noProof/>
+                  <w:lang w:val="en-US"/>
+                </w:rPr>
+                <w:t>Top 5 User Experience Issues In Mobile Apps</w:t>
+              </w:r>
+              <w:r>
+                <w:rPr>
+                  <w:noProof/>
+                  <w:lang w:val="en-US"/>
+                </w:rPr>
+                <w:t xml:space="preserve">. </w:t>
+              </w:r>
+              <w:r>
+                <w:rPr>
+                  <w:noProof/>
+                </w:rPr>
+                <w:t>(2021). Opgehaald van Idealogic: https://idealogic.dev/5-top-user-experience-issues-in-mobile-apps/</w:t>
+              </w:r>
+            </w:p>
+            <w:p>
+              <w:r>
+                <w:rPr>
+                  <w:b/>
+                  <w:bCs/>
+                  <w:noProof/>
+                </w:rPr>
+                <w:fldChar w:fldCharType="end"/>
+              </w:r>
+            </w:p>
+          </w:sdtContent>
+        </w:sdt>
+      </w:sdtContent>
+    </w:sdt>
     <w:p/>
     <w:sectPr>
       <w:pgSz w:w="11906" w:h="16838"/>
@@ -2043,6 +2783,36 @@
       <w:color w:val="1F3763" w:themeColor="accent1" w:themeShade="7F"/>
     </w:rPr>
   </w:style>
+  <w:style w:type="table" w:styleId="Tabelraster">
+    <w:name w:val="Table Grid"/>
+    <w:basedOn w:val="Standaardtabel"/>
+    <w:uiPriority w:val="39"/>
+    <w:rsid w:val="00E5402F"/>
+    <w:tblPr>
+      <w:tblBorders>
+        <w:top w:val="single" w:sz="4" w:space="0" w:color="auto"/>
+        <w:left w:val="single" w:sz="4" w:space="0" w:color="auto"/>
+        <w:bottom w:val="single" w:sz="4" w:space="0" w:color="auto"/>
+        <w:right w:val="single" w:sz="4" w:space="0" w:color="auto"/>
+        <w:insideH w:val="single" w:sz="4" w:space="0" w:color="auto"/>
+        <w:insideV w:val="single" w:sz="4" w:space="0" w:color="auto"/>
+      </w:tblBorders>
+    </w:tblPr>
+  </w:style>
+  <w:style w:type="paragraph" w:styleId="Bibliografie">
+    <w:name w:val="Bibliography"/>
+    <w:basedOn w:val="Standaard"/>
+    <w:next w:val="Standaard"/>
+    <w:uiPriority w:val="37"/>
+    <w:unhideWhenUsed/>
+    <w:rsid w:val="00E5402F"/>
+  </w:style>
+  <w:style w:type="paragraph" w:styleId="Geenafstand">
+    <w:name w:val="No Spacing"/>
+    <w:uiPriority w:val="1"/>
+    <w:qFormat/>
+    <w:rsid w:val="00E5402F"/>
+  </w:style>
 </w:styles>
 </file>
 
@@ -2339,4 +3109,88 @@
     </a:ext>
   </a:extLst>
 </a:theme>
+</file>
+
+<file path=customXml/item1.xml><?xml version="1.0" encoding="utf-8"?>
+<b:Sources xmlns:b="http://schemas.openxmlformats.org/officeDocument/2006/bibliography" xmlns="http://schemas.openxmlformats.org/officeDocument/2006/bibliography" SelectedStyle="/APASixthEditionOfficeOnline.xsl" StyleName="APA" Version="6">
+  <b:Source>
+    <b:Tag>Flu</b:Tag>
+    <b:SourceType>InternetSite</b:SourceType>
+    <b:Guid>{099DECA0-7DD6-ED47-A94A-41B6258F5E56}</b:Guid>
+    <b:Author>
+      <b:Author>
+        <b:Corporate>Flutter</b:Corporate>
+      </b:Author>
+    </b:Author>
+    <b:Title>Flutter Showcases</b:Title>
+    <b:InternetSiteTitle>Flutter</b:InternetSiteTitle>
+    <b:URL>Https://flutter.dev/showcase</b:URL>
+    <b:RefOrder>3</b:RefOrder>
+  </b:Source>
+  <b:Source>
+    <b:Tag>Met</b:Tag>
+    <b:SourceType>InternetSite</b:SourceType>
+    <b:Guid>{014102D6-F6F0-D04B-BC09-3F215D1AA625}</b:Guid>
+    <b:Author>
+      <b:Author>
+        <b:Corporate>Meta</b:Corporate>
+      </b:Author>
+    </b:Author>
+    <b:Title>React native showcases </b:Title>
+    <b:InternetSiteTitle>React native </b:InternetSiteTitle>
+    <b:URL>https://reactnative.dev/showcase</b:URL>
+    <b:RefOrder>4</b:RefOrder>
+  </b:Source>
+  <b:Source>
+    <b:Tag>Top21</b:Tag>
+    <b:SourceType>InternetSite</b:SourceType>
+    <b:Guid>{A0F044E0-70B5-7247-92D9-0E782BA3EF30}</b:Guid>
+    <b:Title>Top 5 User Experience Issues In Mobile Apps</b:Title>
+    <b:InternetSiteTitle>Idealogic</b:InternetSiteTitle>
+    <b:Year>2021</b:Year>
+    <b:URL>https://idealogic.dev/5-top-user-experience-issues-in-mobile-apps/</b:URL>
+    <b:RefOrder>5</b:RefOrder>
+  </b:Source>
+  <b:Source>
+    <b:Tag>Jac</b:Tag>
+    <b:SourceType>InternetSite</b:SourceType>
+    <b:Guid>{CA60E912-03B2-CF4A-92DE-6A6960CFD893}</b:Guid>
+    <b:Author>
+      <b:Author>
+        <b:NameList>
+          <b:Person>
+            <b:Last>Schmitt</b:Last>
+            <b:First>Jacob</b:First>
+          </b:Person>
+        </b:NameList>
+      </b:Author>
+    </b:Author>
+    <b:Title>Cicleci</b:Title>
+    <b:InternetSiteTitle>Circleci</b:InternetSiteTitle>
+    <b:URL>https://circleci.com/blog/native-vs-cross-platform-mobile-dev/?psafe_param=1&amp;utm_source=google&amp;utm_medium=sem&amp;utm_campaign=sem-google-dg--emea-en-dsa-tROAS-auth-nb&amp;utm_term=g_-_c__dsa_&amp;utm_content=&amp;gclid=CjwKCAjwgqejBhBAEiwAuWHioMuAtyYOjAy8mgV5LCd_x4k7oBa</b:URL>
+    <b:RefOrder>2</b:RefOrder>
+  </b:Source>
+  <b:Source>
+    <b:Tag>Mic</b:Tag>
+    <b:SourceType>InternetSite</b:SourceType>
+    <b:Guid>{BE5CC4CE-F819-C14E-A2F1-330EE1C8C40E}</b:Guid>
+    <b:Author>
+      <b:Author>
+        <b:Corporate>Microsoft</b:Corporate>
+      </b:Author>
+    </b:Author>
+    <b:Title>Native, hybrid, or cross-platform apps?</b:Title>
+    <b:InternetSiteTitle>Microsoft</b:InternetSiteTitle>
+    <b:URL>https://powerapps.microsoft.com/en-us/native-vs-cross-platform-apps/</b:URL>
+    <b:RefOrder>1</b:RefOrder>
+  </b:Source>
+</b:Sources>
+</file>
+
+<file path=customXml/itemProps1.xml><?xml version="1.0" encoding="utf-8"?>
+<ds:datastoreItem xmlns:ds="http://schemas.openxmlformats.org/officeDocument/2006/customXml" ds:itemID="{22F044ED-8AD8-B14B-9F7B-651CF25DBE72}">
+  <ds:schemaRefs>
+    <ds:schemaRef ds:uri="http://schemas.openxmlformats.org/officeDocument/2006/bibliography"/>
+  </ds:schemaRefs>
+</ds:datastoreItem>
 </file>
</xml_diff>